<commit_message>
Tier 3 Updated with RENT
</commit_message>
<xml_diff>
--- a/Documentation/SCRUM-Planning.docx
+++ b/Documentation/SCRUM-Planning.docx
@@ -3026,8 +3026,299 @@
         </w:rPr>
         <w:t>In comparison with previous sprints, the results of planning and splitting the tasks was not fruitful. It was not such a big issue as most of the code was scrapped. Looking forward to future sprints, plans should be made in such a way that the direction is clear and easy to follow.</w:t>
       </w:r>
+    </w:p>
+    <w:p>
+      <w:pPr>
+        <w:pBdr>
+          <w:top w:val="none" w:sz="0" w:space="0" w:color="auto"/>
+          <w:left w:val="none" w:sz="0" w:space="0" w:color="auto"/>
+          <w:bottom w:val="none" w:sz="0" w:space="0" w:color="auto"/>
+          <w:right w:val="none" w:sz="0" w:space="0" w:color="auto"/>
+          <w:between w:val="none" w:sz="0" w:space="0" w:color="auto"/>
+          <w:bar w:val="none" w:sz="0" w:color="auto"/>
+        </w:pBdr>
+        <w:spacing w:after="160" w:line="259" w:lineRule="auto"/>
+        <w:rPr>
+          <w:rFonts w:ascii="Arial Narrow" w:hAnsi="Arial Narrow"/>
+        </w:rPr>
+      </w:pPr>
+    </w:p>
+    <w:p>
+      <w:pPr>
+        <w:pBdr>
+          <w:top w:val="none" w:sz="0" w:space="0" w:color="auto"/>
+          <w:left w:val="none" w:sz="0" w:space="0" w:color="auto"/>
+          <w:bottom w:val="none" w:sz="0" w:space="0" w:color="auto"/>
+          <w:right w:val="none" w:sz="0" w:space="0" w:color="auto"/>
+          <w:between w:val="none" w:sz="0" w:space="0" w:color="auto"/>
+          <w:bar w:val="none" w:sz="0" w:color="auto"/>
+        </w:pBdr>
+        <w:spacing w:after="160" w:line="259" w:lineRule="auto"/>
+        <w:rPr>
+          <w:rFonts w:ascii="Arial Narrow" w:hAnsi="Arial Narrow"/>
+        </w:rPr>
+      </w:pPr>
+      <w:r>
+        <w:rPr>
+          <w:rFonts w:ascii="Arial Narrow" w:hAnsi="Arial Narrow"/>
+        </w:rPr>
+        <w:t>5</w:t>
+      </w:r>
+      <w:r>
+        <w:rPr>
+          <w:rFonts w:ascii="Arial Narrow" w:hAnsi="Arial Narrow"/>
+          <w:vertAlign w:val="superscript"/>
+        </w:rPr>
+        <w:t>th</w:t>
+      </w:r>
+      <w:r>
+        <w:rPr>
+          <w:rFonts w:ascii="Arial Narrow" w:hAnsi="Arial Narrow"/>
+        </w:rPr>
+        <w:t xml:space="preserve"> Sprint</w:t>
+      </w:r>
+    </w:p>
+    <w:p>
+      <w:pPr>
+        <w:rPr>
+          <w:rFonts w:ascii="Arial Narrow" w:hAnsi="Arial Narrow"/>
+        </w:rPr>
+      </w:pPr>
+      <w:r>
+        <w:rPr>
+          <w:rFonts w:ascii="Arial Narrow" w:hAnsi="Arial Narrow"/>
+        </w:rPr>
+        <w:t xml:space="preserve">(Add supervisor meetings with Jakob and Jan. They both explained how we didn’t really respect the </w:t>
+      </w:r>
+      <w:r>
+        <w:rPr>
+          <w:rFonts w:ascii="Arial Narrow" w:hAnsi="Arial Narrow"/>
+        </w:rPr>
+        <w:t>3-tier</w:t>
+      </w:r>
+      <w:r>
+        <w:rPr>
+          <w:rFonts w:ascii="Arial Narrow" w:hAnsi="Arial Narrow"/>
+        </w:rPr>
+        <w:t xml:space="preserve"> model and would be a good idea to have the database server separate. We decided after this to code it in C# and communicate over sockets.</w:t>
+      </w:r>
+      <w:r>
+        <w:rPr>
+          <w:rFonts w:ascii="Arial Narrow" w:hAnsi="Arial Narrow"/>
+        </w:rPr>
+        <w:t>)</w:t>
+      </w:r>
+    </w:p>
+    <w:p>
+      <w:pPr>
+        <w:rPr>
+          <w:rFonts w:ascii="Arial Narrow" w:hAnsi="Arial Narrow"/>
+        </w:rPr>
+      </w:pPr>
+    </w:p>
+    <w:p>
+      <w:pPr>
+        <w:rPr>
+          <w:rFonts w:ascii="Arial Narrow" w:hAnsi="Arial Narrow"/>
+        </w:rPr>
+      </w:pPr>
+      <w:r>
+        <w:rPr>
+          <w:rFonts w:ascii="Arial Narrow" w:hAnsi="Arial Narrow"/>
+        </w:rPr>
+        <w:t>Sprint Review:</w:t>
+      </w:r>
+    </w:p>
+    <w:p>
+      <w:pPr>
+        <w:rPr>
+          <w:rFonts w:ascii="Arial Narrow" w:hAnsi="Arial Narrow"/>
+        </w:rPr>
+      </w:pPr>
+      <w:r>
+        <w:rPr>
+          <w:rFonts w:ascii="Arial Narrow" w:hAnsi="Arial Narrow"/>
+        </w:rPr>
+        <w:t xml:space="preserve">The proof of concept created was reviewed by the supervisors. After the meeting, design was adjusted and tasks on how to improve it were done. Requirements were made clearer and the vision for the system is becoming clearer. </w:t>
+      </w:r>
+    </w:p>
+    <w:p>
+      <w:pPr>
+        <w:rPr>
+          <w:rFonts w:ascii="Arial Narrow" w:hAnsi="Arial Narrow"/>
+        </w:rPr>
+      </w:pPr>
+    </w:p>
+    <w:p>
+      <w:pPr>
+        <w:rPr>
+          <w:rFonts w:ascii="Arial Narrow" w:hAnsi="Arial Narrow"/>
+        </w:rPr>
+      </w:pPr>
+      <w:r>
+        <w:rPr>
+          <w:rFonts w:ascii="Arial Narrow" w:hAnsi="Arial Narrow"/>
+        </w:rPr>
+        <w:t>Sprint Retrospective:</w:t>
+      </w:r>
+    </w:p>
+    <w:p>
+      <w:pPr>
+        <w:rPr>
+          <w:rFonts w:ascii="Arial Narrow" w:hAnsi="Arial Narrow"/>
+        </w:rPr>
+      </w:pPr>
+    </w:p>
+    <w:p>
+      <w:pPr>
+        <w:rPr>
+          <w:rFonts w:ascii="Arial Narrow" w:hAnsi="Arial Narrow"/>
+        </w:rPr>
+      </w:pPr>
+      <w:r>
+        <w:rPr>
+          <w:rFonts w:ascii="Arial Narrow" w:hAnsi="Arial Narrow"/>
+        </w:rPr>
+        <w:t>WHAT WENT WELL:</w:t>
+      </w:r>
+    </w:p>
+    <w:p>
+      <w:pPr>
+        <w:rPr>
+          <w:rFonts w:ascii="Arial Narrow" w:hAnsi="Arial Narrow"/>
+        </w:rPr>
+      </w:pPr>
+      <w:r>
+        <w:rPr>
+          <w:rFonts w:ascii="Arial Narrow" w:hAnsi="Arial Narrow"/>
+        </w:rPr>
+        <w:tab/>
+        <w:t>-COMMUNICATION</w:t>
+      </w:r>
+    </w:p>
+    <w:p>
+      <w:pPr>
+        <w:pBdr>
+          <w:top w:val="none" w:sz="0" w:space="0" w:color="auto"/>
+          <w:left w:val="none" w:sz="0" w:space="0" w:color="auto"/>
+          <w:bottom w:val="none" w:sz="0" w:space="0" w:color="auto"/>
+          <w:right w:val="none" w:sz="0" w:space="0" w:color="auto"/>
+          <w:between w:val="none" w:sz="0" w:space="0" w:color="auto"/>
+          <w:bar w:val="none" w:sz="0" w:color="auto"/>
+        </w:pBdr>
+        <w:spacing w:after="160" w:line="259" w:lineRule="auto"/>
+        <w:rPr>
+          <w:rFonts w:ascii="Arial Narrow" w:hAnsi="Arial Narrow"/>
+        </w:rPr>
+      </w:pPr>
+      <w:r>
+        <w:rPr>
+          <w:rFonts w:ascii="Arial Narrow" w:hAnsi="Arial Narrow"/>
+        </w:rPr>
+        <w:tab/>
+        <w:t>-TEAMWORK</w:t>
+      </w:r>
+      <w:r>
+        <w:rPr>
+          <w:rFonts w:ascii="Arial Narrow" w:hAnsi="Arial Narrow"/>
+        </w:rPr>
+        <w:br w:type="page"/>
+      </w:r>
+    </w:p>
+    <w:p>
+      <w:pPr>
+        <w:rPr>
+          <w:rFonts w:ascii="Arial Narrow" w:hAnsi="Arial Narrow"/>
+        </w:rPr>
+      </w:pPr>
+    </w:p>
+    <w:p>
+      <w:pPr>
+        <w:rPr>
+          <w:rFonts w:ascii="Arial Narrow" w:hAnsi="Arial Narrow"/>
+        </w:rPr>
+      </w:pPr>
+      <w:r>
+        <w:rPr>
+          <w:rFonts w:ascii="Arial Narrow" w:hAnsi="Arial Narrow"/>
+        </w:rPr>
+        <w:t>WHAT COULD BE IMPROVED:</w:t>
+      </w:r>
+    </w:p>
+    <w:p>
+      <w:pPr>
+        <w:rPr>
+          <w:rFonts w:ascii="Arial Narrow" w:hAnsi="Arial Narrow"/>
+        </w:rPr>
+      </w:pPr>
+      <w:r>
+        <w:rPr>
+          <w:rFonts w:ascii="Arial Narrow" w:hAnsi="Arial Narrow"/>
+        </w:rPr>
+        <w:tab/>
+        <w:t>-FOCUS</w:t>
+      </w:r>
+    </w:p>
+    <w:p>
+      <w:pPr>
+        <w:rPr>
+          <w:rFonts w:ascii="Arial Narrow" w:hAnsi="Arial Narrow"/>
+        </w:rPr>
+      </w:pPr>
+      <w:r>
+        <w:rPr>
+          <w:rFonts w:ascii="Arial Narrow" w:hAnsi="Arial Narrow"/>
+        </w:rPr>
+        <w:tab/>
+        <w:t>-WORK PACE</w:t>
+      </w:r>
+    </w:p>
+    <w:p>
+      <w:pPr>
+        <w:rPr>
+          <w:rFonts w:ascii="Arial Narrow" w:hAnsi="Arial Narrow"/>
+        </w:rPr>
+      </w:pPr>
+    </w:p>
+    <w:p>
+      <w:pPr>
+        <w:rPr>
+          <w:rFonts w:ascii="Arial Narrow" w:hAnsi="Arial Narrow"/>
+        </w:rPr>
+      </w:pPr>
+      <w:r>
+        <w:rPr>
+          <w:rFonts w:ascii="Arial Narrow" w:hAnsi="Arial Narrow"/>
+        </w:rPr>
+        <w:t xml:space="preserve">Comparing it to previous sprints, the vision for the final product became more defined. </w:t>
+      </w:r>
+      <w:r>
+        <w:rPr>
+          <w:rFonts w:ascii="Arial Narrow" w:hAnsi="Arial Narrow"/>
+        </w:rPr>
+        <w:t>The pace should be improved as the number of sprints until the hand in are decreasing. The problem of members not communicating when in doubt started to become less of an issue. Use of tools like Github and Trello</w:t>
+      </w:r>
       <w:bookmarkStart w:id="4" w:name="_GoBack"/>
       <w:bookmarkEnd w:id="4"/>
+      <w:r>
+        <w:rPr>
+          <w:rFonts w:ascii="Arial Narrow" w:hAnsi="Arial Narrow"/>
+        </w:rPr>
+        <w:t xml:space="preserve"> has improved. </w:t>
+      </w:r>
+      <w:r>
+        <w:rPr>
+          <w:rFonts w:ascii="Arial Narrow" w:hAnsi="Arial Narrow"/>
+        </w:rPr>
+        <w:t xml:space="preserve"> </w:t>
+      </w:r>
+    </w:p>
+    <w:p>
+      <w:pPr>
+        <w:rPr>
+          <w:rFonts w:ascii="Arial Narrow" w:hAnsi="Arial Narrow"/>
+        </w:rPr>
+      </w:pPr>
     </w:p>
     <w:sectPr>
       <w:pgSz w:w="12240" w:h="15840"/>
@@ -4474,7 +4765,7 @@
 </file>
 
 <file path=customXml/itemProps1.xml><?xml version="1.0" encoding="utf-8"?>
-<ds:datastoreItem xmlns:ds="http://schemas.openxmlformats.org/officeDocument/2006/customXml" ds:itemID="{E672FD0B-24E4-4317-B49C-EF4DF0CF8164}">
+<ds:datastoreItem xmlns:ds="http://schemas.openxmlformats.org/officeDocument/2006/customXml" ds:itemID="{48EFB7A3-F098-485C-8761-5298DF5CE169}">
   <ds:schemaRefs>
     <ds:schemaRef ds:uri="http://schemas.openxmlformats.org/officeDocument/2006/bibliography"/>
   </ds:schemaRefs>

</xml_diff>

<commit_message>
Filled Scrum Planning with Sprint 6 and 7, Removed Text from Database document, final GUI scheduler, fixed bugs in code, changed port in Movie Scheduler to 1100
</commit_message>
<xml_diff>
--- a/Documentation/SCRUM-Planning.docx
+++ b/Documentation/SCRUM-Planning.docx
@@ -141,7 +141,25 @@
           <w:sz w:val="28"/>
           <w:szCs w:val="28"/>
         </w:rPr>
-        <w:t xml:space="preserve">Andrei Cioanca </w:t>
+        <w:t xml:space="preserve">Andrei </w:t>
+      </w:r>
+      <w:proofErr w:type="spellStart"/>
+      <w:r>
+        <w:rPr>
+          <w:rFonts w:ascii="Arial Narrow" w:hAnsi="Arial Narrow" w:cs="Calibri"/>
+          <w:sz w:val="28"/>
+          <w:szCs w:val="28"/>
+        </w:rPr>
+        <w:t>Cioanca</w:t>
+      </w:r>
+      <w:proofErr w:type="spellEnd"/>
+      <w:r>
+        <w:rPr>
+          <w:rFonts w:ascii="Arial Narrow" w:hAnsi="Arial Narrow" w:cs="Calibri"/>
+          <w:sz w:val="28"/>
+          <w:szCs w:val="28"/>
+        </w:rPr>
+        <w:t xml:space="preserve"> </w:t>
       </w:r>
       <w:r>
         <w:rPr>
@@ -2545,7 +2563,21 @@
         <w:rPr>
           <w:rFonts w:ascii="Arial Narrow" w:hAnsi="Arial Narrow"/>
         </w:rPr>
-        <w:t>designing the proof of concept. The common agreement was to work on the first component and have it working as intended, in order to demonstrate the feasibility of our system</w:t>
+        <w:t xml:space="preserve">designing the proof of concept. The common agreement was to work on the first component and have it working as intended, </w:t>
+      </w:r>
+      <w:proofErr w:type="gramStart"/>
+      <w:r>
+        <w:rPr>
+          <w:rFonts w:ascii="Arial Narrow" w:hAnsi="Arial Narrow"/>
+        </w:rPr>
+        <w:t>in order to</w:t>
+      </w:r>
+      <w:proofErr w:type="gramEnd"/>
+      <w:r>
+        <w:rPr>
+          <w:rFonts w:ascii="Arial Narrow" w:hAnsi="Arial Narrow"/>
+        </w:rPr>
+        <w:t xml:space="preserve"> demonstrate the feasibility of our system</w:t>
       </w:r>
       <w:r>
         <w:rPr>
@@ -3296,29 +3328,465 @@
         <w:rPr>
           <w:rFonts w:ascii="Arial Narrow" w:hAnsi="Arial Narrow"/>
         </w:rPr>
-        <w:t>The pace should be improved as the number of sprints until the hand in are decreasing. The problem of members not communicating when in doubt started to become less of an issue. Use of tools like Github and Trello</w:t>
+        <w:t xml:space="preserve">The pace should be improved as the number of sprints until the hand in are decreasing. The problem of members not communicating when in doubt started to become less of an issue. Use of tools like </w:t>
+      </w:r>
+      <w:proofErr w:type="spellStart"/>
+      <w:r>
+        <w:rPr>
+          <w:rFonts w:ascii="Arial Narrow" w:hAnsi="Arial Narrow"/>
+        </w:rPr>
+        <w:t>Github</w:t>
+      </w:r>
+      <w:proofErr w:type="spellEnd"/>
+      <w:r>
+        <w:rPr>
+          <w:rFonts w:ascii="Arial Narrow" w:hAnsi="Arial Narrow"/>
+        </w:rPr>
+        <w:t xml:space="preserve"> and Trello has improved. </w:t>
+      </w:r>
+      <w:r>
+        <w:rPr>
+          <w:rFonts w:ascii="Arial Narrow" w:hAnsi="Arial Narrow"/>
+        </w:rPr>
+        <w:t xml:space="preserve"> </w:t>
+      </w:r>
+    </w:p>
+    <w:p>
+      <w:pPr>
+        <w:rPr>
+          <w:rFonts w:ascii="Arial Narrow" w:hAnsi="Arial Narrow"/>
+        </w:rPr>
+      </w:pPr>
+    </w:p>
+    <w:p>
+      <w:pPr>
+        <w:rPr>
+          <w:rFonts w:ascii="Arial Narrow" w:hAnsi="Arial Narrow"/>
+        </w:rPr>
+      </w:pPr>
+    </w:p>
+    <w:p>
+      <w:pPr>
+        <w:rPr>
+          <w:rFonts w:ascii="Arial Narrow" w:hAnsi="Arial Narrow"/>
+        </w:rPr>
+      </w:pPr>
+      <w:r>
+        <w:rPr>
+          <w:rFonts w:ascii="Arial Narrow" w:hAnsi="Arial Narrow"/>
+        </w:rPr>
+        <w:t>6</w:t>
+      </w:r>
+      <w:r>
+        <w:rPr>
+          <w:rFonts w:ascii="Arial Narrow" w:hAnsi="Arial Narrow"/>
+          <w:vertAlign w:val="superscript"/>
+        </w:rPr>
+        <w:t>th</w:t>
+      </w:r>
+      <w:r>
+        <w:rPr>
+          <w:rFonts w:ascii="Arial Narrow" w:hAnsi="Arial Narrow"/>
+        </w:rPr>
+        <w:t xml:space="preserve"> Sprint</w:t>
+      </w:r>
+    </w:p>
+    <w:p>
+      <w:pPr>
+        <w:rPr>
+          <w:rFonts w:ascii="Arial Narrow" w:hAnsi="Arial Narrow"/>
+        </w:rPr>
+      </w:pPr>
+    </w:p>
+    <w:p>
+      <w:pPr>
+        <w:rPr>
+          <w:rFonts w:ascii="Arial Narrow" w:hAnsi="Arial Narrow"/>
+        </w:rPr>
+      </w:pPr>
+      <w:r>
+        <w:rPr>
+          <w:rFonts w:ascii="Arial Narrow" w:hAnsi="Arial Narrow"/>
+        </w:rPr>
+        <w:t>Sprint Review:</w:t>
+      </w:r>
+      <w:r>
+        <w:rPr>
+          <w:rFonts w:ascii="Arial Narrow" w:hAnsi="Arial Narrow"/>
+        </w:rPr>
+        <w:t xml:space="preserve"> The project advanced towards the most relevant components. The design now is complete for all components and the only thing to do is finish up on the implementation and finalize the details on the code made in previous sprints.</w:t>
+      </w:r>
+    </w:p>
+    <w:p>
+      <w:pPr>
+        <w:rPr>
+          <w:rFonts w:ascii="Arial Narrow" w:hAnsi="Arial Narrow"/>
+        </w:rPr>
+      </w:pPr>
+    </w:p>
+    <w:p>
+      <w:pPr>
+        <w:rPr>
+          <w:rFonts w:ascii="Arial Narrow" w:hAnsi="Arial Narrow"/>
+        </w:rPr>
+      </w:pPr>
+      <w:r>
+        <w:rPr>
+          <w:rFonts w:ascii="Arial Narrow" w:hAnsi="Arial Narrow"/>
+        </w:rPr>
+        <w:t>Sprint Retrospective:</w:t>
+      </w:r>
+    </w:p>
+    <w:p>
+      <w:pPr>
+        <w:rPr>
+          <w:rFonts w:ascii="Arial Narrow" w:hAnsi="Arial Narrow"/>
+        </w:rPr>
+      </w:pPr>
+    </w:p>
+    <w:p>
+      <w:pPr>
+        <w:rPr>
+          <w:rFonts w:ascii="Arial Narrow" w:hAnsi="Arial Narrow"/>
+        </w:rPr>
+      </w:pPr>
+      <w:r>
+        <w:rPr>
+          <w:rFonts w:ascii="Arial Narrow" w:hAnsi="Arial Narrow"/>
+        </w:rPr>
+        <w:t>WHAT WENT WELL:</w:t>
+      </w:r>
+    </w:p>
+    <w:p>
+      <w:pPr>
+        <w:rPr>
+          <w:rFonts w:ascii="Arial Narrow" w:hAnsi="Arial Narrow"/>
+        </w:rPr>
+      </w:pPr>
+      <w:r>
+        <w:rPr>
+          <w:rFonts w:ascii="Arial Narrow" w:hAnsi="Arial Narrow"/>
+        </w:rPr>
+        <w:tab/>
+        <w:t>-WORK PACE</w:t>
+      </w:r>
+    </w:p>
+    <w:p>
+      <w:pPr>
+        <w:rPr>
+          <w:rFonts w:ascii="Arial Narrow" w:hAnsi="Arial Narrow"/>
+        </w:rPr>
+      </w:pPr>
+      <w:r>
+        <w:rPr>
+          <w:rFonts w:ascii="Arial Narrow" w:hAnsi="Arial Narrow"/>
+        </w:rPr>
+        <w:tab/>
+        <w:t>-TEAMWORK</w:t>
+      </w:r>
+    </w:p>
+    <w:p>
+      <w:pPr>
+        <w:rPr>
+          <w:rFonts w:ascii="Arial Narrow" w:hAnsi="Arial Narrow"/>
+        </w:rPr>
+      </w:pPr>
+    </w:p>
+    <w:p>
+      <w:pPr>
+        <w:rPr>
+          <w:rFonts w:ascii="Arial Narrow" w:hAnsi="Arial Narrow"/>
+        </w:rPr>
+      </w:pPr>
+      <w:r>
+        <w:rPr>
+          <w:rFonts w:ascii="Arial Narrow" w:hAnsi="Arial Narrow"/>
+        </w:rPr>
+        <w:t>WHAT COULD BE IMPROVED:</w:t>
+      </w:r>
+    </w:p>
+    <w:p>
+      <w:pPr>
+        <w:rPr>
+          <w:rFonts w:ascii="Arial Narrow" w:hAnsi="Arial Narrow"/>
+        </w:rPr>
+      </w:pPr>
+      <w:r>
+        <w:rPr>
+          <w:rFonts w:ascii="Arial Narrow" w:hAnsi="Arial Narrow"/>
+        </w:rPr>
+        <w:tab/>
+        <w:t>-FOCUS</w:t>
+      </w:r>
+    </w:p>
+    <w:p>
+      <w:pPr>
+        <w:rPr>
+          <w:rFonts w:ascii="Arial Narrow" w:hAnsi="Arial Narrow"/>
+        </w:rPr>
+      </w:pPr>
+    </w:p>
+    <w:p>
+      <w:pPr>
+        <w:rPr>
+          <w:rFonts w:ascii="Arial Narrow" w:hAnsi="Arial Narrow"/>
+        </w:rPr>
+      </w:pPr>
+      <w:r>
+        <w:rPr>
+          <w:rFonts w:ascii="Arial Narrow" w:hAnsi="Arial Narrow"/>
+        </w:rPr>
+        <w:t>This was one of the better sprints in which a lot was achieved</w:t>
+      </w:r>
+      <w:r>
+        <w:rPr>
+          <w:rFonts w:ascii="Arial Narrow" w:hAnsi="Arial Narrow"/>
+        </w:rPr>
+        <w:t>.</w:t>
+      </w:r>
+      <w:r>
+        <w:rPr>
+          <w:rFonts w:ascii="Arial Narrow" w:hAnsi="Arial Narrow"/>
+        </w:rPr>
+        <w:t xml:space="preserve"> The only thing that could be improved is bringing together in a better form each other’s working habits. </w:t>
+      </w:r>
+    </w:p>
+    <w:p>
+      <w:pPr>
+        <w:rPr>
+          <w:rFonts w:ascii="Arial Narrow" w:hAnsi="Arial Narrow"/>
+        </w:rPr>
+      </w:pPr>
+    </w:p>
+    <w:p>
+      <w:pPr>
+        <w:pBdr>
+          <w:top w:val="none" w:sz="0" w:space="0" w:color="auto"/>
+          <w:left w:val="none" w:sz="0" w:space="0" w:color="auto"/>
+          <w:bottom w:val="none" w:sz="0" w:space="0" w:color="auto"/>
+          <w:right w:val="none" w:sz="0" w:space="0" w:color="auto"/>
+          <w:between w:val="none" w:sz="0" w:space="0" w:color="auto"/>
+          <w:bar w:val="none" w:sz="0" w:color="auto"/>
+        </w:pBdr>
+        <w:spacing w:after="160" w:line="259" w:lineRule="auto"/>
+        <w:rPr>
+          <w:rFonts w:ascii="Arial Narrow" w:hAnsi="Arial Narrow"/>
+        </w:rPr>
+      </w:pPr>
+      <w:r>
+        <w:rPr>
+          <w:rFonts w:ascii="Arial Narrow" w:hAnsi="Arial Narrow"/>
+        </w:rPr>
+        <w:br w:type="page"/>
+      </w:r>
+    </w:p>
+    <w:p>
+      <w:pPr>
+        <w:rPr>
+          <w:rFonts w:ascii="Arial Narrow" w:hAnsi="Arial Narrow"/>
+        </w:rPr>
+      </w:pPr>
+    </w:p>
+    <w:p>
+      <w:pPr>
+        <w:rPr>
+          <w:rFonts w:ascii="Arial Narrow" w:hAnsi="Arial Narrow"/>
+        </w:rPr>
+      </w:pPr>
+      <w:r>
+        <w:rPr>
+          <w:rFonts w:ascii="Arial Narrow" w:hAnsi="Arial Narrow"/>
+        </w:rPr>
+        <w:t>7</w:t>
+      </w:r>
+      <w:r>
+        <w:rPr>
+          <w:rFonts w:ascii="Arial Narrow" w:hAnsi="Arial Narrow"/>
+          <w:vertAlign w:val="superscript"/>
+        </w:rPr>
+        <w:t>th</w:t>
+      </w:r>
+      <w:r>
+        <w:rPr>
+          <w:rFonts w:ascii="Arial Narrow" w:hAnsi="Arial Narrow"/>
+        </w:rPr>
+        <w:t xml:space="preserve"> Sprint</w:t>
+      </w:r>
+    </w:p>
+    <w:p>
+      <w:pPr>
+        <w:rPr>
+          <w:rFonts w:ascii="Arial Narrow" w:hAnsi="Arial Narrow"/>
+        </w:rPr>
+      </w:pPr>
+    </w:p>
+    <w:p>
+      <w:pPr>
+        <w:rPr>
+          <w:rFonts w:ascii="Arial Narrow" w:hAnsi="Arial Narrow"/>
+        </w:rPr>
+      </w:pPr>
+      <w:r>
+        <w:rPr>
+          <w:rFonts w:ascii="Arial Narrow" w:hAnsi="Arial Narrow"/>
+        </w:rPr>
+        <w:t>Sprint Review:</w:t>
+      </w:r>
+    </w:p>
+    <w:p>
+      <w:pPr>
+        <w:rPr>
+          <w:rFonts w:ascii="Arial Narrow" w:hAnsi="Arial Narrow"/>
+        </w:rPr>
+      </w:pPr>
+      <w:r>
+        <w:rPr>
+          <w:rFonts w:ascii="Arial Narrow" w:hAnsi="Arial Narrow"/>
+        </w:rPr>
+        <w:t>Work on the final component has started. The pace is slower than expected, but there is enough time until the deadline to have everything done.</w:t>
+      </w:r>
+      <w:r>
+        <w:rPr>
+          <w:rFonts w:ascii="Arial Narrow" w:hAnsi="Arial Narrow"/>
+        </w:rPr>
+        <w:t xml:space="preserve"> The visual part on each component is almost done.</w:t>
+      </w:r>
+    </w:p>
+    <w:p>
+      <w:pPr>
+        <w:rPr>
+          <w:rFonts w:ascii="Arial Narrow" w:hAnsi="Arial Narrow"/>
+        </w:rPr>
+      </w:pPr>
+    </w:p>
+    <w:p>
+      <w:pPr>
+        <w:rPr>
+          <w:rFonts w:ascii="Arial Narrow" w:hAnsi="Arial Narrow"/>
+        </w:rPr>
+      </w:pPr>
+      <w:r>
+        <w:rPr>
+          <w:rFonts w:ascii="Arial Narrow" w:hAnsi="Arial Narrow"/>
+        </w:rPr>
+        <w:t>Sprint Retrospective:</w:t>
+      </w:r>
+    </w:p>
+    <w:p>
+      <w:pPr>
+        <w:rPr>
+          <w:rFonts w:ascii="Arial Narrow" w:hAnsi="Arial Narrow"/>
+        </w:rPr>
+      </w:pPr>
+    </w:p>
+    <w:p>
+      <w:pPr>
+        <w:rPr>
+          <w:rFonts w:ascii="Arial Narrow" w:hAnsi="Arial Narrow"/>
+        </w:rPr>
+      </w:pPr>
+      <w:r>
+        <w:rPr>
+          <w:rFonts w:ascii="Arial Narrow" w:hAnsi="Arial Narrow"/>
+        </w:rPr>
+        <w:t>WHAT WENT WELL:</w:t>
+      </w:r>
+    </w:p>
+    <w:p>
+      <w:pPr>
+        <w:rPr>
+          <w:rFonts w:ascii="Arial Narrow" w:hAnsi="Arial Narrow"/>
+        </w:rPr>
+      </w:pPr>
+      <w:r>
+        <w:rPr>
+          <w:rFonts w:ascii="Arial Narrow" w:hAnsi="Arial Narrow"/>
+        </w:rPr>
+        <w:tab/>
+        <w:t>-COMMUNICATION</w:t>
+      </w:r>
+    </w:p>
+    <w:p>
+      <w:pPr>
+        <w:rPr>
+          <w:rFonts w:ascii="Arial Narrow" w:hAnsi="Arial Narrow"/>
+        </w:rPr>
+      </w:pPr>
+    </w:p>
+    <w:p>
+      <w:pPr>
+        <w:rPr>
+          <w:rFonts w:ascii="Arial Narrow" w:hAnsi="Arial Narrow"/>
+        </w:rPr>
+      </w:pPr>
+      <w:r>
+        <w:rPr>
+          <w:rFonts w:ascii="Arial Narrow" w:hAnsi="Arial Narrow"/>
+        </w:rPr>
+        <w:t>WHAT COULD BE IMPROVED:</w:t>
+      </w:r>
+    </w:p>
+    <w:p>
+      <w:pPr>
+        <w:rPr>
+          <w:rFonts w:ascii="Arial Narrow" w:hAnsi="Arial Narrow"/>
+        </w:rPr>
+      </w:pPr>
+      <w:r>
+        <w:rPr>
+          <w:rFonts w:ascii="Arial Narrow" w:hAnsi="Arial Narrow"/>
+        </w:rPr>
+        <w:tab/>
+        <w:t>-</w:t>
+      </w:r>
+      <w:r>
+        <w:rPr>
+          <w:rFonts w:ascii="Arial Narrow" w:hAnsi="Arial Narrow"/>
+        </w:rPr>
+        <w:t>WORKPACE</w:t>
+      </w:r>
+    </w:p>
+    <w:p>
+      <w:pPr>
+        <w:rPr>
+          <w:rFonts w:ascii="Arial Narrow" w:hAnsi="Arial Narrow"/>
+        </w:rPr>
+      </w:pPr>
+      <w:r>
+        <w:rPr>
+          <w:rFonts w:ascii="Arial Narrow" w:hAnsi="Arial Narrow"/>
+        </w:rPr>
+        <w:tab/>
+        <w:t>-FOCUS</w:t>
+      </w:r>
+    </w:p>
+    <w:p>
+      <w:pPr>
+        <w:rPr>
+          <w:rFonts w:ascii="Arial Narrow" w:hAnsi="Arial Narrow"/>
+        </w:rPr>
+      </w:pPr>
+    </w:p>
+    <w:p>
+      <w:pPr>
+        <w:rPr>
+          <w:rFonts w:ascii="Arial Narrow" w:hAnsi="Arial Narrow"/>
+        </w:rPr>
+      </w:pPr>
+      <w:r>
+        <w:rPr>
+          <w:rFonts w:ascii="Arial Narrow" w:hAnsi="Arial Narrow"/>
+        </w:rPr>
+        <w:t xml:space="preserve">In comparison with other sprints, there hasn’t been much done in the way of code. </w:t>
+      </w:r>
+      <w:r>
+        <w:rPr>
+          <w:rFonts w:ascii="Arial Narrow" w:hAnsi="Arial Narrow"/>
+        </w:rPr>
+        <w:t xml:space="preserve">The focus is slowly shifting towards documentation in the closing sprints. Two more sprints should be more than enough to fulfill the requirements. </w:t>
       </w:r>
       <w:bookmarkStart w:id="4" w:name="_GoBack"/>
       <w:bookmarkEnd w:id="4"/>
-      <w:r>
-        <w:rPr>
-          <w:rFonts w:ascii="Arial Narrow" w:hAnsi="Arial Narrow"/>
-        </w:rPr>
-        <w:t xml:space="preserve"> has improved. </w:t>
-      </w:r>
-      <w:r>
-        <w:rPr>
-          <w:rFonts w:ascii="Arial Narrow" w:hAnsi="Arial Narrow"/>
-        </w:rPr>
-        <w:t xml:space="preserve"> </w:t>
-      </w:r>
-    </w:p>
-    <w:p>
-      <w:pPr>
-        <w:rPr>
-          <w:rFonts w:ascii="Arial Narrow" w:hAnsi="Arial Narrow"/>
-        </w:rPr>
-      </w:pPr>
     </w:p>
     <w:sectPr>
       <w:pgSz w:w="12240" w:h="15840"/>
@@ -4765,7 +5233,7 @@
 </file>
 
 <file path=customXml/itemProps1.xml><?xml version="1.0" encoding="utf-8"?>
-<ds:datastoreItem xmlns:ds="http://schemas.openxmlformats.org/officeDocument/2006/customXml" ds:itemID="{48EFB7A3-F098-485C-8761-5298DF5CE169}">
+<ds:datastoreItem xmlns:ds="http://schemas.openxmlformats.org/officeDocument/2006/customXml" ds:itemID="{1B12CD5C-93FD-4A3C-B96D-B8DAED0007C1}">
   <ds:schemaRefs>
     <ds:schemaRef ds:uri="http://schemas.openxmlformats.org/officeDocument/2006/bibliography"/>
   </ds:schemaRefs>

</xml_diff>

<commit_message>
Updated the Scrum Planning
</commit_message>
<xml_diff>
--- a/Documentation/SCRUM-Planning.docx
+++ b/Documentation/SCRUM-Planning.docx
@@ -141,25 +141,7 @@
           <w:sz w:val="28"/>
           <w:szCs w:val="28"/>
         </w:rPr>
-        <w:t xml:space="preserve">Andrei </w:t>
-      </w:r>
-      <w:proofErr w:type="spellStart"/>
-      <w:r>
-        <w:rPr>
-          <w:rFonts w:ascii="Arial Narrow" w:hAnsi="Arial Narrow" w:cs="Calibri"/>
-          <w:sz w:val="28"/>
-          <w:szCs w:val="28"/>
-        </w:rPr>
-        <w:t>Cioanca</w:t>
-      </w:r>
-      <w:proofErr w:type="spellEnd"/>
-      <w:r>
-        <w:rPr>
-          <w:rFonts w:ascii="Arial Narrow" w:hAnsi="Arial Narrow" w:cs="Calibri"/>
-          <w:sz w:val="28"/>
-          <w:szCs w:val="28"/>
-        </w:rPr>
-        <w:t xml:space="preserve"> </w:t>
+        <w:t xml:space="preserve">Andrei Cioanca </w:t>
       </w:r>
       <w:r>
         <w:rPr>
@@ -2563,21 +2545,7 @@
         <w:rPr>
           <w:rFonts w:ascii="Arial Narrow" w:hAnsi="Arial Narrow"/>
         </w:rPr>
-        <w:t xml:space="preserve">designing the proof of concept. The common agreement was to work on the first component and have it working as intended, </w:t>
-      </w:r>
-      <w:proofErr w:type="gramStart"/>
-      <w:r>
-        <w:rPr>
-          <w:rFonts w:ascii="Arial Narrow" w:hAnsi="Arial Narrow"/>
-        </w:rPr>
-        <w:t>in order to</w:t>
-      </w:r>
-      <w:proofErr w:type="gramEnd"/>
-      <w:r>
-        <w:rPr>
-          <w:rFonts w:ascii="Arial Narrow" w:hAnsi="Arial Narrow"/>
-        </w:rPr>
-        <w:t xml:space="preserve"> demonstrate the feasibility of our system</w:t>
+        <w:t>designing the proof of concept. The common agreement was to work on the first component and have it working as intended, in order to demonstrate the feasibility of our system</w:t>
       </w:r>
       <w:r>
         <w:rPr>
@@ -3328,21 +3296,7 @@
         <w:rPr>
           <w:rFonts w:ascii="Arial Narrow" w:hAnsi="Arial Narrow"/>
         </w:rPr>
-        <w:t xml:space="preserve">The pace should be improved as the number of sprints until the hand in are decreasing. The problem of members not communicating when in doubt started to become less of an issue. Use of tools like </w:t>
-      </w:r>
-      <w:proofErr w:type="spellStart"/>
-      <w:r>
-        <w:rPr>
-          <w:rFonts w:ascii="Arial Narrow" w:hAnsi="Arial Narrow"/>
-        </w:rPr>
-        <w:t>Github</w:t>
-      </w:r>
-      <w:proofErr w:type="spellEnd"/>
-      <w:r>
-        <w:rPr>
-          <w:rFonts w:ascii="Arial Narrow" w:hAnsi="Arial Narrow"/>
-        </w:rPr>
-        <w:t xml:space="preserve"> and Trello has improved. </w:t>
+        <w:t xml:space="preserve">The pace should be improved as the number of sprints until the hand in are decreasing. The problem of members not communicating when in doubt started to become less of an issue. Use of tools like Github and Trello has improved. </w:t>
       </w:r>
       <w:r>
         <w:rPr>
@@ -3643,13 +3597,7 @@
         <w:rPr>
           <w:rFonts w:ascii="Arial Narrow" w:hAnsi="Arial Narrow"/>
         </w:rPr>
-        <w:t>Work on the final component has started. The pace is slower than expected, but there is enough time until the deadline to have everything done.</w:t>
-      </w:r>
-      <w:r>
-        <w:rPr>
-          <w:rFonts w:ascii="Arial Narrow" w:hAnsi="Arial Narrow"/>
-        </w:rPr>
-        <w:t xml:space="preserve"> The visual part on each component is almost done.</w:t>
+        <w:t>Work on the final component has started. The pace is slower than expected, but there is enough time until the deadline to have everything done. The visual part on each component is almost done.</w:t>
       </w:r>
     </w:p>
     <w:p>
@@ -3784,6 +3732,232 @@
           <w:rFonts w:ascii="Arial Narrow" w:hAnsi="Arial Narrow"/>
         </w:rPr>
         <w:t xml:space="preserve">The focus is slowly shifting towards documentation in the closing sprints. Two more sprints should be more than enough to fulfill the requirements. </w:t>
+      </w:r>
+    </w:p>
+    <w:p>
+      <w:pPr>
+        <w:rPr>
+          <w:rFonts w:ascii="Arial Narrow" w:hAnsi="Arial Narrow"/>
+        </w:rPr>
+      </w:pPr>
+    </w:p>
+    <w:p>
+      <w:pPr>
+        <w:rPr>
+          <w:rFonts w:ascii="Arial Narrow" w:hAnsi="Arial Narrow"/>
+        </w:rPr>
+      </w:pPr>
+    </w:p>
+    <w:p>
+      <w:pPr>
+        <w:rPr>
+          <w:rFonts w:ascii="Arial Narrow" w:hAnsi="Arial Narrow"/>
+        </w:rPr>
+      </w:pPr>
+      <w:r>
+        <w:rPr>
+          <w:rFonts w:ascii="Arial Narrow" w:hAnsi="Arial Narrow"/>
+        </w:rPr>
+        <w:t>8</w:t>
+      </w:r>
+      <w:r>
+        <w:rPr>
+          <w:rFonts w:ascii="Arial Narrow" w:hAnsi="Arial Narrow"/>
+          <w:vertAlign w:val="superscript"/>
+        </w:rPr>
+        <w:t>th</w:t>
+      </w:r>
+      <w:r>
+        <w:rPr>
+          <w:rFonts w:ascii="Arial Narrow" w:hAnsi="Arial Narrow"/>
+        </w:rPr>
+        <w:t xml:space="preserve"> Sprint</w:t>
+      </w:r>
+    </w:p>
+    <w:p>
+      <w:pPr>
+        <w:rPr>
+          <w:rFonts w:ascii="Arial Narrow" w:hAnsi="Arial Narrow"/>
+        </w:rPr>
+      </w:pPr>
+    </w:p>
+    <w:p>
+      <w:pPr>
+        <w:rPr>
+          <w:rFonts w:ascii="Arial Narrow" w:hAnsi="Arial Narrow"/>
+        </w:rPr>
+      </w:pPr>
+      <w:r>
+        <w:rPr>
+          <w:rFonts w:ascii="Arial Narrow" w:hAnsi="Arial Narrow"/>
+        </w:rPr>
+        <w:t>Sprint Review:</w:t>
+      </w:r>
+    </w:p>
+    <w:p>
+      <w:pPr>
+        <w:rPr>
+          <w:rFonts w:ascii="Arial Narrow" w:hAnsi="Arial Narrow"/>
+        </w:rPr>
+      </w:pPr>
+    </w:p>
+    <w:p>
+      <w:pPr>
+        <w:rPr>
+          <w:rFonts w:ascii="Arial Narrow" w:hAnsi="Arial Narrow"/>
+        </w:rPr>
+      </w:pPr>
+      <w:r>
+        <w:rPr>
+          <w:rFonts w:ascii="Arial Narrow" w:hAnsi="Arial Narrow"/>
+        </w:rPr>
+        <w:t>The final component is finished. The part with advertisements has been removed from the plan, as it didn’t help in achieving the goals and took too much time for how much it was worth. Documentation and testing is the only focus now.</w:t>
+      </w:r>
+    </w:p>
+    <w:p>
+      <w:pPr>
+        <w:rPr>
+          <w:rFonts w:ascii="Arial Narrow" w:hAnsi="Arial Narrow"/>
+        </w:rPr>
+      </w:pPr>
+    </w:p>
+    <w:p>
+      <w:pPr>
+        <w:rPr>
+          <w:rFonts w:ascii="Arial Narrow" w:hAnsi="Arial Narrow"/>
+        </w:rPr>
+      </w:pPr>
+      <w:r>
+        <w:rPr>
+          <w:rFonts w:ascii="Arial Narrow" w:hAnsi="Arial Narrow"/>
+        </w:rPr>
+        <w:t>Sprint Retrospective:</w:t>
+      </w:r>
+    </w:p>
+    <w:p>
+      <w:pPr>
+        <w:rPr>
+          <w:rFonts w:ascii="Arial Narrow" w:hAnsi="Arial Narrow"/>
+        </w:rPr>
+      </w:pPr>
+    </w:p>
+    <w:p>
+      <w:pPr>
+        <w:rPr>
+          <w:rFonts w:ascii="Arial Narrow" w:hAnsi="Arial Narrow"/>
+        </w:rPr>
+      </w:pPr>
+      <w:r>
+        <w:rPr>
+          <w:rFonts w:ascii="Arial Narrow" w:hAnsi="Arial Narrow"/>
+        </w:rPr>
+        <w:t>WHAT WENT WELL:</w:t>
+      </w:r>
+    </w:p>
+    <w:p>
+      <w:pPr>
+        <w:rPr>
+          <w:rFonts w:ascii="Arial Narrow" w:hAnsi="Arial Narrow"/>
+        </w:rPr>
+      </w:pPr>
+      <w:r>
+        <w:rPr>
+          <w:rFonts w:ascii="Arial Narrow" w:hAnsi="Arial Narrow"/>
+        </w:rPr>
+        <w:tab/>
+      </w:r>
+      <w:r>
+        <w:rPr>
+          <w:rFonts w:ascii="Arial Narrow" w:hAnsi="Arial Narrow"/>
+        </w:rPr>
+        <w:t>-COMMUNICATION</w:t>
+      </w:r>
+    </w:p>
+    <w:p>
+      <w:pPr>
+        <w:ind w:firstLine="720"/>
+        <w:rPr>
+          <w:rFonts w:ascii="Arial Narrow" w:hAnsi="Arial Narrow"/>
+        </w:rPr>
+      </w:pPr>
+      <w:r>
+        <w:rPr>
+          <w:rFonts w:ascii="Arial Narrow" w:hAnsi="Arial Narrow"/>
+        </w:rPr>
+        <w:t>-WORKPACE</w:t>
+      </w:r>
+    </w:p>
+    <w:p>
+      <w:pPr>
+        <w:rPr>
+          <w:rFonts w:ascii="Arial Narrow" w:hAnsi="Arial Narrow"/>
+        </w:rPr>
+      </w:pPr>
+      <w:r>
+        <w:rPr>
+          <w:rFonts w:ascii="Arial Narrow" w:hAnsi="Arial Narrow"/>
+        </w:rPr>
+        <w:tab/>
+        <w:t>-FOCUS</w:t>
+      </w:r>
+    </w:p>
+    <w:p>
+      <w:pPr>
+        <w:rPr>
+          <w:rFonts w:ascii="Arial Narrow" w:hAnsi="Arial Narrow"/>
+        </w:rPr>
+      </w:pPr>
+      <w:r>
+        <w:rPr>
+          <w:rFonts w:ascii="Arial Narrow" w:hAnsi="Arial Narrow"/>
+        </w:rPr>
+        <w:tab/>
+      </w:r>
+      <w:r>
+        <w:rPr>
+          <w:rFonts w:ascii="Arial Narrow" w:hAnsi="Arial Narrow"/>
+        </w:rPr>
+        <w:t>-TEAMWORK</w:t>
+      </w:r>
+    </w:p>
+    <w:p>
+      <w:pPr>
+        <w:rPr>
+          <w:rFonts w:ascii="Arial Narrow" w:hAnsi="Arial Narrow"/>
+        </w:rPr>
+      </w:pPr>
+    </w:p>
+    <w:p>
+      <w:pPr>
+        <w:rPr>
+          <w:rFonts w:ascii="Arial Narrow" w:hAnsi="Arial Narrow"/>
+        </w:rPr>
+      </w:pPr>
+      <w:r>
+        <w:rPr>
+          <w:rFonts w:ascii="Arial Narrow" w:hAnsi="Arial Narrow"/>
+        </w:rPr>
+        <w:t>WHAT COULD BE IMPROVED:</w:t>
+      </w:r>
+    </w:p>
+    <w:p>
+      <w:pPr>
+        <w:rPr>
+          <w:rFonts w:ascii="Arial Narrow" w:hAnsi="Arial Narrow"/>
+        </w:rPr>
+      </w:pPr>
+    </w:p>
+    <w:p>
+      <w:pPr>
+        <w:rPr>
+          <w:rFonts w:ascii="Arial Narrow" w:hAnsi="Arial Narrow"/>
+        </w:rPr>
+      </w:pPr>
+      <w:r>
+        <w:rPr>
+          <w:rFonts w:ascii="Arial Narrow" w:hAnsi="Arial Narrow"/>
+        </w:rPr>
+        <w:t>Putting into perspective the other sprints, this was the best one. The implementation has been finalized and splitting the work is going well. Teamwork and communication was great.</w:t>
       </w:r>
       <w:bookmarkStart w:id="4" w:name="_GoBack"/>
       <w:bookmarkEnd w:id="4"/>
@@ -5233,7 +5407,7 @@
 </file>
 
 <file path=customXml/itemProps1.xml><?xml version="1.0" encoding="utf-8"?>
-<ds:datastoreItem xmlns:ds="http://schemas.openxmlformats.org/officeDocument/2006/customXml" ds:itemID="{1B12CD5C-93FD-4A3C-B96D-B8DAED0007C1}">
+<ds:datastoreItem xmlns:ds="http://schemas.openxmlformats.org/officeDocument/2006/customXml" ds:itemID="{E6C202A0-90D4-47AB-B7E5-334245E536C3}">
   <ds:schemaRefs>
     <ds:schemaRef ds:uri="http://schemas.openxmlformats.org/officeDocument/2006/bibliography"/>
   </ds:schemaRefs>

</xml_diff>